<commit_message>
docs: add term pic, update code, refle, test
</commit_message>
<xml_diff>
--- a/Final Report/Testing/Acceptance testing.docx
+++ b/Final Report/Testing/Acceptance testing.docx
@@ -61,15 +61,21 @@
         <w:pStyle w:val="a"/>
       </w:pPr>
       <w:r>
-        <w:t xml:space="preserve">Tester: Dr. </w:t>
+        <w:t>Tester: Dr. Heshan Du</w:t>
       </w:r>
-      <w:proofErr w:type="spellStart"/>
+    </w:p>
+    <w:p>
+      <w:pPr>
+        <w:pStyle w:val="a"/>
+      </w:pPr>
       <w:r>
-        <w:t>Heshan</w:t>
+        <w:t xml:space="preserve">You may write down “true” </w:t>
       </w:r>
-      <w:proofErr w:type="spellEnd"/>
       <w:r>
-        <w:t xml:space="preserve"> Du</w:t>
+        <w:t>or “false” in the right column</w:t>
+      </w:r>
+      <w:r>
+        <w:t>, with comments if you like.</w:t>
       </w:r>
     </w:p>
     <w:p>
@@ -1058,21 +1064,7 @@
               <w:rPr>
                 <w:rFonts w:eastAsia="Arial Unicode MS" w:cs="Arial Unicode MS"/>
               </w:rPr>
-              <w:t xml:space="preserve">In Procedure, click the Quick </w:t>
-            </w:r>
-            <w:proofErr w:type="gramStart"/>
-            <w:r>
-              <w:rPr>
-                <w:rFonts w:eastAsia="Arial Unicode MS" w:cs="Arial Unicode MS"/>
-              </w:rPr>
-              <w:t>sort</w:t>
-            </w:r>
-            <w:proofErr w:type="gramEnd"/>
-            <w:r>
-              <w:rPr>
-                <w:rFonts w:eastAsia="Arial Unicode MS" w:cs="Arial Unicode MS"/>
-              </w:rPr>
-              <w:t xml:space="preserve"> button, whether it goes to Quick sort page.</w:t>
+              <w:t>In Procedure, click the Quick sort button, whether it goes to Quick sort page.</w:t>
             </w:r>
           </w:p>
         </w:tc>
@@ -1415,21 +1407,7 @@
               <w:rPr>
                 <w:rFonts w:eastAsia="Arial Unicode MS" w:cs="Arial Unicode MS"/>
               </w:rPr>
-              <w:t xml:space="preserve">In all pages, click the home button, whether it goes to the </w:t>
-            </w:r>
-            <w:proofErr w:type="gramStart"/>
-            <w:r>
-              <w:rPr>
-                <w:rFonts w:eastAsia="Arial Unicode MS" w:cs="Arial Unicode MS"/>
-              </w:rPr>
-              <w:t>upper level</w:t>
-            </w:r>
-            <w:proofErr w:type="gramEnd"/>
-            <w:r>
-              <w:rPr>
-                <w:rFonts w:eastAsia="Arial Unicode MS" w:cs="Arial Unicode MS"/>
-              </w:rPr>
-              <w:t xml:space="preserve"> module correctly.</w:t>
+              <w:t>In all pages, click the home button, whether it goes to the upper level module correctly.</w:t>
             </w:r>
           </w:p>
         </w:tc>
@@ -2496,6 +2474,9 @@
       </w:pPr>
       <w:r>
         <w:t>Part 4. Requirement Specifications</w:t>
+      </w:r>
+      <w:r>
+        <w:t xml:space="preserve"> (Please refer to the requirement checklist)</w:t>
       </w:r>
     </w:p>
     <w:p>
@@ -2547,6 +2528,24 @@
             <w:pPr>
               <w:pStyle w:val="2"/>
             </w:pPr>
+            <w:r>
+              <w:t xml:space="preserve">Whether all the </w:t>
+            </w:r>
+            <w:r>
+              <w:t>core</w:t>
+            </w:r>
+            <w:r>
+              <w:t xml:space="preserve"> </w:t>
+            </w:r>
+            <w:r>
+              <w:t>features</w:t>
+            </w:r>
+            <w:r>
+              <w:t xml:space="preserve"> are achieved</w:t>
+            </w:r>
+            <w:r>
+              <w:t xml:space="preserve"> </w:t>
+            </w:r>
           </w:p>
         </w:tc>
         <w:tc>
@@ -2598,6 +2597,33 @@
             <w:pPr>
               <w:pStyle w:val="2"/>
             </w:pPr>
+            <w:r>
+              <w:t xml:space="preserve">Whether all the </w:t>
+            </w:r>
+            <w:r>
+              <w:t>additional</w:t>
+            </w:r>
+            <w:r>
+              <w:t xml:space="preserve"> </w:t>
+            </w:r>
+            <w:r>
+              <w:t>features</w:t>
+            </w:r>
+            <w:r>
+              <w:t xml:space="preserve"> are achieved</w:t>
+            </w:r>
+            <w:r>
+              <w:t xml:space="preserve"> </w:t>
+            </w:r>
+            <w:r>
+              <w:t xml:space="preserve">(if not all, please write down e.g. </w:t>
+            </w:r>
+            <w:r>
+              <w:t>9/</w:t>
+            </w:r>
+            <w:r>
+              <w:t>15)</w:t>
+            </w:r>
           </w:p>
         </w:tc>
         <w:tc>
@@ -2649,6 +2675,18 @@
             <w:pPr>
               <w:pStyle w:val="2"/>
             </w:pPr>
+            <w:r>
+              <w:t xml:space="preserve">Any comments on requirement specifications (Please write down </w:t>
+            </w:r>
+            <w:r>
+              <w:t xml:space="preserve">your </w:t>
+            </w:r>
+            <w:r>
+              <w:t>comments</w:t>
+            </w:r>
+            <w:r>
+              <w:t>)</w:t>
+            </w:r>
           </w:p>
         </w:tc>
         <w:tc>
@@ -3039,7 +3077,87 @@
           </w:p>
         </w:tc>
       </w:tr>
+      <w:tr>
+        <w:trPr>
+          <w:trHeight w:val="847"/>
+        </w:trPr>
+        <w:tc>
+          <w:tcPr>
+            <w:tcW w:w="4815" w:type="dxa"/>
+            <w:tcBorders>
+              <w:top w:val="single" w:sz="2" w:space="0" w:color="000000"/>
+              <w:left w:val="single" w:sz="2" w:space="0" w:color="000000"/>
+              <w:bottom w:val="single" w:sz="2" w:space="0" w:color="000000"/>
+              <w:right w:val="single" w:sz="2" w:space="0" w:color="000000"/>
+            </w:tcBorders>
+            <w:shd w:val="clear" w:color="auto" w:fill="F5F5F5"/>
+            <w:tcMar>
+              <w:top w:w="80" w:type="dxa"/>
+              <w:left w:w="80" w:type="dxa"/>
+              <w:bottom w:w="80" w:type="dxa"/>
+              <w:right w:w="80" w:type="dxa"/>
+            </w:tcMar>
+          </w:tcPr>
+          <w:p>
+            <w:pPr>
+              <w:pStyle w:val="2"/>
+            </w:pPr>
+            <w:r>
+              <w:t xml:space="preserve">Any comments </w:t>
+            </w:r>
+            <w:r>
+              <w:t xml:space="preserve">and feedback </w:t>
+            </w:r>
+            <w:r>
+              <w:t xml:space="preserve">on </w:t>
+            </w:r>
+            <w:r>
+              <w:t>the software</w:t>
+            </w:r>
+            <w:r>
+              <w:t xml:space="preserve"> and Team 10</w:t>
+            </w:r>
+            <w:r>
+              <w:t xml:space="preserve"> (Please write down </w:t>
+            </w:r>
+            <w:r>
+              <w:t>your</w:t>
+            </w:r>
+            <w:r>
+              <w:t xml:space="preserve"> comments)</w:t>
+            </w:r>
+          </w:p>
+        </w:tc>
+        <w:tc>
+          <w:tcPr>
+            <w:tcW w:w="4815" w:type="dxa"/>
+            <w:tcBorders>
+              <w:top w:val="single" w:sz="2" w:space="0" w:color="000000"/>
+              <w:left w:val="single" w:sz="2" w:space="0" w:color="000000"/>
+              <w:bottom w:val="single" w:sz="2" w:space="0" w:color="000000"/>
+              <w:right w:val="single" w:sz="2" w:space="0" w:color="000000"/>
+            </w:tcBorders>
+            <w:shd w:val="clear" w:color="auto" w:fill="F5F5F5"/>
+            <w:tcMar>
+              <w:top w:w="80" w:type="dxa"/>
+              <w:left w:w="80" w:type="dxa"/>
+              <w:bottom w:w="80" w:type="dxa"/>
+              <w:right w:w="80" w:type="dxa"/>
+            </w:tcMar>
+          </w:tcPr>
+          <w:p>
+            <w:pPr>
+              <w:pStyle w:val="2"/>
+            </w:pPr>
+          </w:p>
+        </w:tc>
+      </w:tr>
     </w:tbl>
+    <w:p>
+      <w:pPr>
+        <w:pStyle w:val="a"/>
+      </w:pPr>
+    </w:p>
     <w:p>
       <w:pPr>
         <w:pStyle w:val="a"/>

</xml_diff>